<commit_message>
Fixing word document to include the Github link
</commit_message>
<xml_diff>
--- a/Questions_document+Github_link.docx
+++ b/Questions_document+Github_link.docx
@@ -14,6 +14,7 @@
           <w:rFonts w:ascii="David" w:hAnsi="David" w:cs="David"/>
           <w:sz w:val="40"/>
           <w:szCs w:val="40"/>
+          <w:rtl/>
         </w:rPr>
       </w:pPr>
       <w:r>
@@ -28,20 +29,6 @@
         </w:rPr>
         <w:t>שאלה 1:</w:t>
       </w:r>
-    </w:p>
-    <w:p>
-      <w:pPr>
-        <w:bidi/>
-        <w:rPr>
-          <w:rFonts w:ascii="David" w:hAnsi="David" w:cs="David"/>
-          <w:b/>
-          <w:bCs/>
-          <w:sz w:val="40"/>
-          <w:szCs w:val="40"/>
-          <w:u w:val="single"/>
-          <w:rtl/>
-        </w:rPr>
-      </w:pPr>
     </w:p>
     <w:p>
       <w:pPr>
@@ -107,17 +94,6 @@
     <w:p>
       <w:pPr>
         <w:pStyle w:val="ListParagraph"/>
-        <w:bidi/>
-        <w:rPr>
-          <w:rFonts w:ascii="David" w:hAnsi="David" w:cs="David"/>
-          <w:sz w:val="40"/>
-          <w:szCs w:val="40"/>
-        </w:rPr>
-      </w:pPr>
-    </w:p>
-    <w:p>
-      <w:pPr>
-        <w:pStyle w:val="ListParagraph"/>
         <w:numPr>
           <w:ilvl w:val="0"/>
           <w:numId w:val="1"/>
@@ -190,15 +166,47 @@
     </w:p>
     <w:p>
       <w:pPr>
-        <w:pStyle w:val="ListParagraph"/>
-        <w:bidi/>
-        <w:rPr>
-          <w:rFonts w:ascii="David" w:hAnsi="David" w:cs="David" w:hint="cs"/>
-          <w:sz w:val="24"/>
-          <w:szCs w:val="24"/>
-          <w:lang w:val="en-US"/>
-        </w:rPr>
-      </w:pPr>
+        <w:tabs>
+          <w:tab w:val="left" w:pos="916"/>
+          <w:tab w:val="left" w:pos="1832"/>
+          <w:tab w:val="left" w:pos="2748"/>
+          <w:tab w:val="left" w:pos="3664"/>
+          <w:tab w:val="left" w:pos="4580"/>
+          <w:tab w:val="left" w:pos="5496"/>
+          <w:tab w:val="left" w:pos="6412"/>
+          <w:tab w:val="left" w:pos="7328"/>
+          <w:tab w:val="left" w:pos="8244"/>
+          <w:tab w:val="left" w:pos="9160"/>
+          <w:tab w:val="left" w:pos="10076"/>
+          <w:tab w:val="left" w:pos="10992"/>
+          <w:tab w:val="left" w:pos="11908"/>
+          <w:tab w:val="left" w:pos="12824"/>
+          <w:tab w:val="left" w:pos="13740"/>
+          <w:tab w:val="left" w:pos="14656"/>
+        </w:tabs>
+        <w:spacing w:after="0" w:line="240" w:lineRule="auto"/>
+        <w:rPr>
+          <w:rFonts w:ascii="Consolas" w:eastAsia="Times New Roman" w:hAnsi="Consolas" w:cs="Courier New"/>
+          <w:color w:val="C9D1D9"/>
+          <w:kern w:val="0"/>
+          <w:sz w:val="21"/>
+          <w:szCs w:val="21"/>
+          <w:lang w:val="en-IL" w:eastAsia="en-IL"/>
+          <w14:ligatures w14:val="none"/>
+        </w:rPr>
+      </w:pPr>
+      <w:r>
+        <w:rPr>
+          <w:rFonts w:ascii="Consolas" w:eastAsia="Times New Roman" w:hAnsi="Consolas" w:cs="Courier New"/>
+          <w:color w:val="C9D1D9"/>
+          <w:kern w:val="0"/>
+          <w:sz w:val="21"/>
+          <w:szCs w:val="21"/>
+          <w:lang w:val="en-IL" w:eastAsia="en-IL"/>
+          <w14:ligatures w14:val="none"/>
+        </w:rPr>
+        <w:t>https://github.com/YagelAtias/Year-2-Project-4</w:t>
+      </w:r>
     </w:p>
     <w:p>
       <w:pPr>
@@ -252,50 +260,49 @@
         <w:bidi/>
         <w:spacing w:line="360" w:lineRule="auto"/>
         <w:rPr>
+          <w:sz w:val="24"/>
+          <w:szCs w:val="24"/>
+          <w:rtl/>
+          <w:lang w:val="en-US"/>
+        </w:rPr>
+      </w:pPr>
+      <w:r>
+        <w:rPr>
+          <w:rFonts w:ascii="David" w:hAnsi="David" w:cs="David"/>
+          <w:sz w:val="24"/>
+          <w:szCs w:val="24"/>
+          <w:rtl/>
+          <w:lang w:val="en-US"/>
+        </w:rPr>
+        <w:t>תהליך ה</w:t>
+      </w:r>
+      <w:r>
+        <w:rPr>
+          <w:rFonts w:ascii="David" w:hAnsi="David" w:cs="David"/>
+          <w:sz w:val="24"/>
+          <w:szCs w:val="24"/>
+          <w:lang w:val="en-US"/>
+        </w:rPr>
+        <w:t>Verification</w:t>
+      </w:r>
+      <w:r>
+        <w:rPr>
+          <w:rFonts w:ascii="David" w:hAnsi="David" w:cs="David"/>
+          <w:sz w:val="24"/>
+          <w:szCs w:val="24"/>
+          <w:rtl/>
+          <w:lang w:val="en-US"/>
+        </w:rPr>
+        <w:t xml:space="preserve"> מבצע בדיקה המוודאת שהייצוג הבינארי של התוכנית בנוי כראוי, ועבר קומפילציה כמו שצריך. לדוגמה יכול להיות שקלאס אחד שירש קלאס אחר עבר קומפילציה כמו שצריך אך לאחר שהוא עבר קומפילציה הקלאס אותו הוא יורש עודכן ועבר קומפילציה מחדש וכעת יכולות להיווצר תקלות בהרצות הקשורות ליורש</w:t>
+      </w:r>
+      <w:r>
+        <w:rPr>
           <w:rFonts w:hint="cs"/>
           <w:sz w:val="24"/>
           <w:szCs w:val="24"/>
           <w:rtl/>
           <w:lang w:val="en-US"/>
         </w:rPr>
-      </w:pPr>
-      <w:r>
-        <w:rPr>
-          <w:rFonts w:ascii="David" w:hAnsi="David" w:cs="David"/>
-          <w:sz w:val="24"/>
-          <w:szCs w:val="24"/>
-          <w:rtl/>
-          <w:lang w:val="en-US"/>
-        </w:rPr>
-        <w:t>תהליך ה</w:t>
-      </w:r>
-      <w:r>
-        <w:rPr>
-          <w:rFonts w:ascii="David" w:hAnsi="David" w:cs="David"/>
-          <w:sz w:val="24"/>
-          <w:szCs w:val="24"/>
-          <w:lang w:val="en-US"/>
-        </w:rPr>
-        <w:t>Verification</w:t>
-      </w:r>
-      <w:r>
-        <w:rPr>
-          <w:rFonts w:ascii="David" w:hAnsi="David" w:cs="David"/>
-          <w:sz w:val="24"/>
-          <w:szCs w:val="24"/>
-          <w:rtl/>
-          <w:lang w:val="en-US"/>
-        </w:rPr>
-        <w:t xml:space="preserve"> מבצע בדיקה המוודאת שהייצוג הבינארי של התוכנית בנוי כראוי, ועבר קומפילציה כמו שצריך. לדוגמה יכול להיות שקלאס אחד שירש קלאס אחר עבר קומפילציה כמו שצריך אך לאחר שהוא עבר קומפילציה הקלאס אותו הוא יורש עודכן ועבר קומפילציה מחדש וכעת יכולות להיווצר תקלות בהרצות הקשורות ליורש</w:t>
-      </w:r>
-      <w:r>
-        <w:rPr>
-          <w:rFonts w:hint="cs"/>
-          <w:sz w:val="24"/>
-          <w:szCs w:val="24"/>
-          <w:rtl/>
-          <w:lang w:val="en-US"/>
-        </w:rPr>
         <w:t>.</w:t>
       </w:r>
     </w:p>
@@ -303,8 +310,6 @@
       <w:pPr>
         <w:bidi/>
         <w:rPr>
-          <w:rFonts w:hint="cs"/>
-          <w:rtl/>
           <w:lang w:val="en-US"/>
         </w:rPr>
       </w:pPr>
@@ -878,6 +883,65 @@
       <w:contextualSpacing/>
     </w:pPr>
   </w:style>
+  <w:style w:type="paragraph" w:styleId="HTMLPreformatted">
+    <w:name w:val="HTML Preformatted"/>
+    <w:basedOn w:val="Normal"/>
+    <w:link w:val="HTMLPreformattedChar"/>
+    <w:uiPriority w:val="99"/>
+    <w:semiHidden/>
+    <w:unhideWhenUsed/>
+    <w:rsid w:val="00C766BD"/>
+    <w:pPr>
+      <w:tabs>
+        <w:tab w:val="left" w:pos="916"/>
+        <w:tab w:val="left" w:pos="1832"/>
+        <w:tab w:val="left" w:pos="2748"/>
+        <w:tab w:val="left" w:pos="3664"/>
+        <w:tab w:val="left" w:pos="4580"/>
+        <w:tab w:val="left" w:pos="5496"/>
+        <w:tab w:val="left" w:pos="6412"/>
+        <w:tab w:val="left" w:pos="7328"/>
+        <w:tab w:val="left" w:pos="8244"/>
+        <w:tab w:val="left" w:pos="9160"/>
+        <w:tab w:val="left" w:pos="10076"/>
+        <w:tab w:val="left" w:pos="10992"/>
+        <w:tab w:val="left" w:pos="11908"/>
+        <w:tab w:val="left" w:pos="12824"/>
+        <w:tab w:val="left" w:pos="13740"/>
+        <w:tab w:val="left" w:pos="14656"/>
+      </w:tabs>
+      <w:spacing w:after="0" w:line="240" w:lineRule="auto"/>
+    </w:pPr>
+    <w:rPr>
+      <w:rFonts w:ascii="Courier New" w:eastAsia="Times New Roman" w:hAnsi="Courier New" w:cs="Courier New"/>
+      <w:kern w:val="0"/>
+      <w:sz w:val="20"/>
+      <w:szCs w:val="20"/>
+      <w:lang w:val="en-IL" w:eastAsia="en-IL"/>
+      <w14:ligatures w14:val="none"/>
+    </w:rPr>
+  </w:style>
+  <w:style w:type="character" w:customStyle="1" w:styleId="HTMLPreformattedChar">
+    <w:name w:val="HTML Preformatted Char"/>
+    <w:basedOn w:val="DefaultParagraphFont"/>
+    <w:link w:val="HTMLPreformatted"/>
+    <w:uiPriority w:val="99"/>
+    <w:semiHidden/>
+    <w:rsid w:val="00C766BD"/>
+    <w:rPr>
+      <w:rFonts w:ascii="Courier New" w:eastAsia="Times New Roman" w:hAnsi="Courier New" w:cs="Courier New"/>
+      <w:kern w:val="0"/>
+      <w:sz w:val="20"/>
+      <w:szCs w:val="20"/>
+      <w:lang w:val="en-IL" w:eastAsia="en-IL"/>
+      <w14:ligatures w14:val="none"/>
+    </w:rPr>
+  </w:style>
+  <w:style w:type="character" w:customStyle="1" w:styleId="user-select-contain">
+    <w:name w:val="user-select-contain"/>
+    <w:basedOn w:val="DefaultParagraphFont"/>
+    <w:rsid w:val="00C766BD"/>
+  </w:style>
 </w:styles>
 </file>
 

</xml_diff>

<commit_message>
Fixed mistake in memory illustartion
</commit_message>
<xml_diff>
--- a/Questions_document+Github_link.docx
+++ b/Questions_document+Github_link.docx
@@ -49,10 +49,10 @@
           <w:lang w:val="en-US"/>
         </w:rPr>
         <w:drawing>
-          <wp:inline distT="0" distB="0" distL="0" distR="0" wp14:anchorId="62B27D04" wp14:editId="7813B8F4">
-            <wp:extent cx="5731510" cy="5560695"/>
-            <wp:effectExtent l="0" t="0" r="2540" b="1905"/>
-            <wp:docPr id="1628609873" name="Picture 2"/>
+          <wp:inline distT="0" distB="0" distL="0" distR="0" wp14:anchorId="053C5835" wp14:editId="5494FE50">
+            <wp:extent cx="5731510" cy="4349750"/>
+            <wp:effectExtent l="0" t="0" r="2540" b="0"/>
+            <wp:docPr id="2115984476" name="Picture 1"/>
             <wp:cNvGraphicFramePr>
               <a:graphicFrameLocks xmlns:a="http://schemas.openxmlformats.org/drawingml/2006/main" noChangeAspect="1"/>
             </wp:cNvGraphicFramePr>
@@ -60,7 +60,7 @@
               <a:graphicData uri="http://schemas.openxmlformats.org/drawingml/2006/picture">
                 <pic:pic xmlns:pic="http://schemas.openxmlformats.org/drawingml/2006/picture">
                   <pic:nvPicPr>
-                    <pic:cNvPr id="1628609873" name="Picture 1628609873"/>
+                    <pic:cNvPr id="2115984476" name="Picture 2115984476"/>
                     <pic:cNvPicPr/>
                   </pic:nvPicPr>
                   <pic:blipFill>
@@ -78,7 +78,7 @@
                   <pic:spPr>
                     <a:xfrm>
                       <a:off x="0" y="0"/>
-                      <a:ext cx="5731510" cy="5560695"/>
+                      <a:ext cx="5731510" cy="4349750"/>
                     </a:xfrm>
                     <a:prstGeom prst="rect">
                       <a:avLst/>
@@ -191,7 +191,7 @@
           <w:kern w:val="0"/>
           <w:sz w:val="21"/>
           <w:szCs w:val="21"/>
-          <w:lang w:val="en-IL" w:eastAsia="en-IL"/>
+          <w:lang w:eastAsia="en-IL"/>
           <w14:ligatures w14:val="none"/>
         </w:rPr>
       </w:pPr>
@@ -202,7 +202,7 @@
           <w:kern w:val="0"/>
           <w:sz w:val="21"/>
           <w:szCs w:val="21"/>
-          <w:lang w:val="en-IL" w:eastAsia="en-IL"/>
+          <w:lang w:eastAsia="en-IL"/>
           <w14:ligatures w14:val="none"/>
         </w:rPr>
         <w:t>https://github.com/YagelAtias/Year-2-Project-4</w:t>
@@ -917,7 +917,7 @@
       <w:kern w:val="0"/>
       <w:sz w:val="20"/>
       <w:szCs w:val="20"/>
-      <w:lang w:val="en-IL" w:eastAsia="en-IL"/>
+      <w:lang w:eastAsia="en-IL"/>
       <w14:ligatures w14:val="none"/>
     </w:rPr>
   </w:style>

</xml_diff>